<commit_message>
modify almost problem```` It looks nice
</commit_message>
<xml_diff>
--- a/ArtConcept/BunkerTreasureReport.docx
+++ b/ArtConcept/BunkerTreasureReport.docx
@@ -210,31 +210,7 @@
         <w:rPr>
           <w:rFonts w:hint="eastAsia"/>
         </w:rPr>
-        <w:t>基地，要偷取核心能量石，</w:t>
-      </w:r>
-      <w:r>
-        <w:rPr>
-          <w:rFonts w:hint="eastAsia"/>
-        </w:rPr>
-        <w:t>玩家</w:t>
-      </w:r>
-      <w:r>
-        <w:rPr>
-          <w:rFonts w:hint="eastAsia"/>
-        </w:rPr>
-        <w:t>既是</w:t>
-      </w:r>
-      <w:r>
-        <w:rPr>
-          <w:rFonts w:hint="eastAsia"/>
-        </w:rPr>
-        <w:t>主角</w:t>
-      </w:r>
-      <w:r>
-        <w:rPr>
-          <w:rFonts w:hint="eastAsia"/>
-        </w:rPr>
-        <w:t>，一个半机械半人类的守卫</w:t>
+        <w:t>基地，要偷取核心能量石，玩家既是主角，一个半机械半人类的守卫</w:t>
       </w:r>
       <w:r>
         <w:rPr>
@@ -271,7 +247,6 @@
       <w:pPr>
         <w:pStyle w:val="3"/>
         <w:rPr>
-          <w:rFonts w:hint="eastAsia"/>
           <w:i w:val="0"/>
           <w:iCs/>
         </w:rPr>
@@ -635,11 +610,115 @@
       </w:r>
     </w:p>
     <w:p>
-      <w:pPr>
-        <w:rPr>
-          <w:rFonts w:hint="eastAsia"/>
-        </w:rPr>
-      </w:pPr>
+      <w:r>
+        <w:rPr>
+          <w:rFonts w:hint="eastAsia"/>
+        </w:rPr>
+        <w:t>作为一个美术风格为</w:t>
+      </w:r>
+      <w:r>
+        <w:rPr>
+          <w:rFonts w:hint="eastAsia"/>
+        </w:rPr>
+        <w:t>CyberPunk</w:t>
+      </w:r>
+      <w:r>
+        <w:rPr>
+          <w:rFonts w:hint="eastAsia"/>
+        </w:rPr>
+        <w:t>和神秘感觉的像素画来说，美术工作分为如下几个步骤：</w:t>
+      </w:r>
+    </w:p>
+    <w:p>
+      <w:pPr>
+        <w:pStyle w:val="a3"/>
+        <w:numPr>
+          <w:ilvl w:val="0"/>
+          <w:numId w:val="3"/>
+        </w:numPr>
+        <w:ind w:firstLineChars="0"/>
+      </w:pPr>
+      <w:r>
+        <w:rPr>
+          <w:rFonts w:hint="eastAsia"/>
+        </w:rPr>
+        <w:lastRenderedPageBreak/>
+        <w:t>首先寻找资源，确定感觉</w:t>
+      </w:r>
+    </w:p>
+    <w:p>
+      <w:pPr>
+        <w:pStyle w:val="a3"/>
+        <w:numPr>
+          <w:ilvl w:val="0"/>
+          <w:numId w:val="3"/>
+        </w:numPr>
+        <w:ind w:firstLineChars="0"/>
+      </w:pPr>
+      <w:r>
+        <w:rPr>
+          <w:rFonts w:hint="eastAsia"/>
+        </w:rPr>
+        <w:t>其次量化美术素材，进行绘制</w:t>
+      </w:r>
+    </w:p>
+    <w:p>
+      <w:pPr>
+        <w:pStyle w:val="a3"/>
+        <w:numPr>
+          <w:ilvl w:val="0"/>
+          <w:numId w:val="3"/>
+        </w:numPr>
+        <w:ind w:firstLineChars="0"/>
+      </w:pPr>
+      <w:r>
+        <w:rPr>
+          <w:rFonts w:hint="eastAsia"/>
+        </w:rPr>
+        <w:t>美术资源分层，输出序列帧</w:t>
+      </w:r>
+    </w:p>
+    <w:p>
+      <w:pPr>
+        <w:pStyle w:val="a3"/>
+        <w:numPr>
+          <w:ilvl w:val="0"/>
+          <w:numId w:val="3"/>
+        </w:numPr>
+        <w:ind w:firstLineChars="0"/>
+        <w:rPr>
+          <w:rFonts w:hint="eastAsia"/>
+        </w:rPr>
+      </w:pPr>
+      <w:r>
+        <w:rPr>
+          <w:rFonts w:hint="eastAsia"/>
+        </w:rPr>
+        <w:t>整合到</w:t>
+      </w:r>
+      <w:r>
+        <w:rPr>
+          <w:rFonts w:hint="eastAsia"/>
+        </w:rPr>
+        <w:t>Unity</w:t>
+      </w:r>
+      <w:r>
+        <w:t>3</w:t>
+      </w:r>
+      <w:r>
+        <w:rPr>
+          <w:rFonts w:hint="eastAsia"/>
+        </w:rPr>
+        <w:t>D</w:t>
+      </w:r>
+      <w:r>
+        <w:rPr>
+          <w:rFonts w:hint="eastAsia"/>
+        </w:rPr>
+        <w:t>中。</w:t>
+      </w:r>
+      <w:bookmarkStart w:id="0" w:name="_GoBack"/>
+      <w:bookmarkEnd w:id="0"/>
     </w:p>
     <w:p>
       <w:pPr>
@@ -649,7 +728,6 @@
         <w:rPr>
           <w:rFonts w:hint="eastAsia"/>
         </w:rPr>
-        <w:lastRenderedPageBreak/>
         <w:t>程序任务细节</w:t>
       </w:r>
     </w:p>
@@ -856,9 +934,6 @@
         <w:tabs>
           <w:tab w:val="center" w:pos="4153"/>
         </w:tabs>
-        <w:rPr>
-          <w:rFonts w:hint="eastAsia"/>
-        </w:rPr>
       </w:pPr>
       <w:r>
         <w:rPr>
@@ -917,7 +992,7 @@
           </mc:Choice>
           <mc:Fallback>
             <w:pict>
-              <v:line w14:anchorId="10914E14" id="直接连接符 14" o:spid="_x0000_s1026" style="position:absolute;left:0;text-align:left;flip:y;z-index:251654656;visibility:visible;mso-wrap-style:square;mso-wrap-distance-left:9pt;mso-wrap-distance-top:0;mso-wrap-distance-right:9pt;mso-wrap-distance-bottom:0;mso-position-horizontal:absolute;mso-position-horizontal-relative:text;mso-position-vertical:absolute;mso-position-vertical-relative:text" from="151.9pt,13.85pt" to="320.35pt,15.2pt" o:gfxdata="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" strokecolor="#4579b8 [3044]"/>
+              <v:line w14:anchorId="6159F032" id="直接连接符 14" o:spid="_x0000_s1026" style="position:absolute;left:0;text-align:left;flip:y;z-index:251654656;visibility:visible;mso-wrap-style:square;mso-wrap-distance-left:9pt;mso-wrap-distance-top:0;mso-wrap-distance-right:9pt;mso-wrap-distance-bottom:0;mso-position-horizontal:absolute;mso-position-horizontal-relative:text;mso-position-vertical:absolute;mso-position-vertical-relative:text" from="151.9pt,13.85pt" to="320.35pt,15.2pt" o:gfxdata="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" strokecolor="#4579b8 [3044]"/>
             </w:pict>
           </mc:Fallback>
         </mc:AlternateContent>
@@ -977,9 +1052,6 @@
                           <w:p>
                             <w:pPr>
                               <w:jc w:val="center"/>
-                              <w:rPr>
-                                <w:rFonts w:hint="eastAsia"/>
-                              </w:rPr>
                             </w:pPr>
                             <w:r>
                               <w:rPr>
@@ -1016,9 +1088,6 @@
                     <w:p>
                       <w:pPr>
                         <w:jc w:val="center"/>
-                        <w:rPr>
-                          <w:rFonts w:hint="eastAsia"/>
-                        </w:rPr>
                       </w:pPr>
                       <w:r>
                         <w:rPr>
@@ -1092,9 +1161,6 @@
                           <w:p>
                             <w:pPr>
                               <w:jc w:val="center"/>
-                              <w:rPr>
-                                <w:rFonts w:hint="eastAsia"/>
-                              </w:rPr>
                             </w:pPr>
                             <w:r>
                               <w:rPr>
@@ -1125,9 +1191,6 @@
                     <w:p>
                       <w:pPr>
                         <w:jc w:val="center"/>
-                        <w:rPr>
-                          <w:rFonts w:hint="eastAsia"/>
-                        </w:rPr>
                       </w:pPr>
                       <w:r>
                         <w:rPr>
@@ -1220,7 +1283,7 @@
           </mc:Choice>
           <mc:Fallback>
             <w:pict>
-              <v:shapetype w14:anchorId="13E2F154" id="_x0000_t32" coordsize="21600,21600" o:spt="32" o:oned="t" path="m,l21600,21600e" filled="f">
+              <v:shapetype w14:anchorId="19419C0F" id="_x0000_t32" coordsize="21600,21600" o:spt="32" o:oned="t" path="m,l21600,21600e" filled="f">
                 <v:path arrowok="t" fillok="f" o:connecttype="none"/>
                 <o:lock v:ext="edit" shapetype="t"/>
               </v:shapetype>
@@ -1518,7 +1581,7 @@
           </mc:Choice>
           <mc:Fallback>
             <w:pict>
-              <v:shape w14:anchorId="14DACC8E" id="直接箭头连接符 6" o:spid="_x0000_s1026" type="#_x0000_t32" style="position:absolute;left:0;text-align:left;margin-left:38.1pt;margin-top:268.2pt;width:71.8pt;height:66.35pt;flip:x;z-index:251655680;visibility:visible;mso-wrap-style:square;mso-width-percent:0;mso-height-percent:0;mso-wrap-distance-left:9pt;mso-wrap-distance-top:0;mso-wrap-distance-right:9pt;mso-wrap-distance-bottom:0;mso-position-horizontal:absolute;mso-position-horizontal-relative:text;mso-position-vertical:absolute;mso-position-vertical-relative:page;mso-width-percent:0;mso-height-percent:0;mso-width-relative:margin;mso-height-relative:margin" o:gfxdata="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" strokecolor="#4579b8 [3044]">
+              <v:shape w14:anchorId="19BEC30B" id="直接箭头连接符 6" o:spid="_x0000_s1026" type="#_x0000_t32" style="position:absolute;left:0;text-align:left;margin-left:38.1pt;margin-top:268.2pt;width:71.8pt;height:66.35pt;flip:x;z-index:251655680;visibility:visible;mso-wrap-style:square;mso-width-percent:0;mso-height-percent:0;mso-wrap-distance-left:9pt;mso-wrap-distance-top:0;mso-wrap-distance-right:9pt;mso-wrap-distance-bottom:0;mso-position-horizontal:absolute;mso-position-horizontal-relative:text;mso-position-vertical:absolute;mso-position-vertical-relative:page;mso-width-percent:0;mso-height-percent:0;mso-width-relative:margin;mso-height-relative:margin" o:gfxdata="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" strokecolor="#4579b8 [3044]">
                 <v:stroke endarrow="block"/>
                 <w10:wrap anchory="page"/>
               </v:shape>
@@ -1591,7 +1654,7 @@
           </mc:Choice>
           <mc:Fallback>
             <w:pict>
-              <v:shape w14:anchorId="49BAD948" id="直接箭头连接符 12" o:spid="_x0000_s1026" type="#_x0000_t32" style="position:absolute;left:0;text-align:left;margin-left:54.9pt;margin-top:2.45pt;width:64.2pt;height:60.1pt;flip:y;z-index:251702784;visibility:visible;mso-wrap-style:square;mso-width-percent:0;mso-height-percent:0;mso-wrap-distance-left:9pt;mso-wrap-distance-top:0;mso-wrap-distance-right:9pt;mso-wrap-distance-bottom:0;mso-position-horizontal:absolute;mso-position-horizontal-relative:text;mso-position-vertical:absolute;mso-position-vertical-relative:text;mso-width-percent:0;mso-height-percent:0;mso-width-relative:margin;mso-height-relative:margin" o:gfxdata="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" strokecolor="#4579b8 [3044]">
+              <v:shape w14:anchorId="1DBA06E6" id="直接箭头连接符 12" o:spid="_x0000_s1026" type="#_x0000_t32" style="position:absolute;left:0;text-align:left;margin-left:54.9pt;margin-top:2.45pt;width:64.2pt;height:60.1pt;flip:y;z-index:251702784;visibility:visible;mso-wrap-style:square;mso-width-percent:0;mso-height-percent:0;mso-wrap-distance-left:9pt;mso-wrap-distance-top:0;mso-wrap-distance-right:9pt;mso-wrap-distance-bottom:0;mso-position-horizontal:absolute;mso-position-horizontal-relative:text;mso-position-vertical:absolute;mso-position-vertical-relative:text;mso-width-percent:0;mso-height-percent:0;mso-width-relative:margin;mso-height-relative:margin" o:gfxdata="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" strokecolor="#4579b8 [3044]">
                 <v:stroke endarrow="block"/>
               </v:shape>
             </w:pict>
@@ -1772,9 +1835,6 @@
                           <w:p>
                             <w:pPr>
                               <w:jc w:val="center"/>
-                              <w:rPr>
-                                <w:rFonts w:hint="eastAsia"/>
-                              </w:rPr>
                             </w:pPr>
                             <w:r>
                               <w:t>GameObject</w:t>
@@ -1805,9 +1865,6 @@
                     <w:p>
                       <w:pPr>
                         <w:jc w:val="center"/>
-                        <w:rPr>
-                          <w:rFonts w:hint="eastAsia"/>
-                        </w:rPr>
                       </w:pPr>
                       <w:r>
                         <w:t>GameObject</w:t>
@@ -1875,9 +1932,6 @@
                           <w:p>
                             <w:pPr>
                               <w:jc w:val="center"/>
-                              <w:rPr>
-                                <w:rFonts w:hint="eastAsia"/>
-                              </w:rPr>
                             </w:pPr>
                             <w:r>
                               <w:rPr>
@@ -1892,9 +1946,6 @@
                           <w:p>
                             <w:pPr>
                               <w:jc w:val="center"/>
-                              <w:rPr>
-                                <w:rFonts w:hint="eastAsia"/>
-                              </w:rPr>
                             </w:pPr>
                           </w:p>
                         </w:txbxContent>
@@ -1922,9 +1973,6 @@
                     <w:p>
                       <w:pPr>
                         <w:jc w:val="center"/>
-                        <w:rPr>
-                          <w:rFonts w:hint="eastAsia"/>
-                        </w:rPr>
                       </w:pPr>
                       <w:r>
                         <w:rPr>
@@ -1939,9 +1987,6 @@
                     <w:p>
                       <w:pPr>
                         <w:jc w:val="center"/>
-                        <w:rPr>
-                          <w:rFonts w:hint="eastAsia"/>
-                        </w:rPr>
                       </w:pPr>
                     </w:p>
                   </w:txbxContent>
@@ -2006,9 +2051,6 @@
                           <w:p>
                             <w:pPr>
                               <w:jc w:val="center"/>
-                              <w:rPr>
-                                <w:rFonts w:hint="eastAsia"/>
-                              </w:rPr>
                             </w:pPr>
                             <w:r>
                               <w:rPr>
@@ -2042,9 +2084,6 @@
                     <w:p>
                       <w:pPr>
                         <w:jc w:val="center"/>
-                        <w:rPr>
-                          <w:rFonts w:hint="eastAsia"/>
-                        </w:rPr>
                       </w:pPr>
                       <w:r>
                         <w:rPr>
@@ -2128,7 +2167,7 @@
           </mc:Choice>
           <mc:Fallback>
             <w:pict>
-              <v:line w14:anchorId="0D4BBCFF" id="直接连接符 15" o:spid="_x0000_s1026" style="position:absolute;left:0;text-align:left;z-index:251716096;visibility:visible;mso-wrap-style:square;mso-wrap-distance-left:9pt;mso-wrap-distance-top:0;mso-wrap-distance-right:9pt;mso-wrap-distance-bottom:0;mso-position-horizontal:absolute;mso-position-horizontal-relative:text;mso-position-vertical:absolute;mso-position-vertical-relative:text" from="272.5pt,1.8pt" to="319.45pt,1.8pt" o:gfxdata="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" strokecolor="#4579b8 [3044]"/>
+              <v:line w14:anchorId="4DC8B157" id="直接连接符 15" o:spid="_x0000_s1026" style="position:absolute;left:0;text-align:left;z-index:251716096;visibility:visible;mso-wrap-style:square;mso-wrap-distance-left:9pt;mso-wrap-distance-top:0;mso-wrap-distance-right:9pt;mso-wrap-distance-bottom:0;mso-position-horizontal:absolute;mso-position-horizontal-relative:text;mso-position-vertical:absolute;mso-position-vertical-relative:text" from="272.5pt,1.8pt" to="319.45pt,1.8pt" o:gfxdata="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" strokecolor="#4579b8 [3044]"/>
             </w:pict>
           </mc:Fallback>
         </mc:AlternateContent>
@@ -2372,19 +2411,8 @@
         <w:t>的相互切换。</w:t>
       </w:r>
     </w:p>
-    <w:p>
-      <w:pPr>
-        <w:rPr>
-          <w:rFonts w:hint="eastAsia"/>
-        </w:rPr>
-      </w:pPr>
-    </w:p>
-    <w:p>
-      <w:pPr>
-        <w:rPr>
-          <w:rFonts w:hint="eastAsia"/>
-        </w:rPr>
-      </w:pPr>
+    <w:p/>
+    <w:p>
       <w:r>
         <w:rPr>
           <w:rFonts w:hint="eastAsia"/>
@@ -2660,19 +2688,7 @@
         <w:rPr>
           <w:rFonts w:hint="eastAsia"/>
         </w:rPr>
-        <w:t>对于协助完成游戏模块或者系统，在后期分析或者迭代项目时，无法</w:t>
-      </w:r>
-      <w:r>
-        <w:rPr>
-          <w:rFonts w:hint="eastAsia"/>
-        </w:rPr>
-        <w:t>理清</w:t>
-      </w:r>
-      <w:r>
-        <w:rPr>
-          <w:rFonts w:hint="eastAsia"/>
-        </w:rPr>
-        <w:t>多层级</w:t>
+        <w:t>对于协助完成游戏模块或者系统，在后期分析或者迭代项目时，无法理清多层级</w:t>
       </w:r>
       <w:r>
         <w:rPr>
@@ -2756,6 +2772,7 @@
         <w:rPr>
           <w:rFonts w:hint="eastAsia"/>
         </w:rPr>
+        <w:lastRenderedPageBreak/>
         <w:t>对于开发的程序员而言，清晰的结构更能显示出此框架的优势所在</w:t>
       </w:r>
       <w:r>
@@ -2839,11 +2856,6 @@
     </w:p>
     <w:p/>
     <w:p>
-      <w:pPr>
-        <w:rPr>
-          <w:rFonts w:hint="eastAsia"/>
-        </w:rPr>
-      </w:pPr>
       <w:r>
         <w:rPr>
           <w:rFonts w:hint="eastAsia"/>
@@ -2852,16 +2864,10 @@
       </w:r>
     </w:p>
     <w:p>
-      <w:pPr>
-        <w:rPr>
-          <w:rFonts w:hint="eastAsia"/>
-        </w:rPr>
-      </w:pPr>
       <w:r>
         <w:rPr>
           <w:noProof/>
         </w:rPr>
-        <w:lastRenderedPageBreak/>
         <w:drawing>
           <wp:inline distT="0" distB="0" distL="0" distR="0">
             <wp:extent cx="5273040" cy="2519045"/>
@@ -3025,9 +3031,6 @@
           <w:numId w:val="2"/>
         </w:numPr>
         <w:ind w:firstLineChars="0"/>
-        <w:rPr>
-          <w:rFonts w:hint="eastAsia"/>
-        </w:rPr>
       </w:pPr>
       <w:r>
         <w:rPr>
@@ -3078,13 +3081,7 @@
         <w:rPr>
           <w:rFonts w:hint="eastAsia"/>
         </w:rPr>
-        <w:t>，</w:t>
-      </w:r>
-      <w:r>
-        <w:rPr>
-          <w:rFonts w:hint="eastAsia"/>
-        </w:rPr>
-        <w:t>通过不同的</w:t>
+        <w:t>，通过不同的</w:t>
       </w:r>
       <w:r>
         <w:rPr>
@@ -3270,6 +3267,7 @@
         <w:rPr>
           <w:noProof/>
         </w:rPr>
+        <w:lastRenderedPageBreak/>
         <w:drawing>
           <wp:inline distT="0" distB="0" distL="0" distR="0" wp14:anchorId="231599DB" wp14:editId="65C04914">
             <wp:extent cx="1065865" cy="797160"/>
@@ -3345,15 +3343,11 @@
       <w:pPr>
         <w:pStyle w:val="a3"/>
         <w:ind w:left="360" w:firstLineChars="0" w:firstLine="0"/>
-        <w:rPr>
-          <w:rFonts w:hint="eastAsia"/>
-        </w:rPr>
       </w:pPr>
       <w:r>
         <w:rPr>
           <w:noProof/>
         </w:rPr>
-        <w:lastRenderedPageBreak/>
         <w:drawing>
           <wp:inline distT="0" distB="0" distL="0" distR="0" wp14:anchorId="3EC5657B" wp14:editId="79ADA11D">
             <wp:extent cx="3494915" cy="2605407"/>
@@ -3395,9 +3389,6 @@
       <w:pPr>
         <w:pStyle w:val="a3"/>
         <w:ind w:left="360" w:firstLineChars="0" w:firstLine="0"/>
-        <w:rPr>
-          <w:rFonts w:hint="eastAsia"/>
-        </w:rPr>
       </w:pPr>
       <w:r>
         <w:rPr>
@@ -3419,9 +3410,6 @@
       <w:pPr>
         <w:pStyle w:val="a3"/>
         <w:ind w:left="360" w:firstLineChars="0" w:firstLine="0"/>
-        <w:rPr>
-          <w:rFonts w:hint="eastAsia"/>
-        </w:rPr>
       </w:pPr>
       <w:r>
         <w:rPr>
@@ -3443,9 +3431,6 @@
       <w:pPr>
         <w:pStyle w:val="a3"/>
         <w:ind w:left="360" w:firstLineChars="0" w:firstLine="0"/>
-        <w:rPr>
-          <w:rFonts w:hint="eastAsia"/>
-        </w:rPr>
       </w:pPr>
       <w:r>
         <w:rPr>
@@ -3473,9 +3458,6 @@
       <w:pPr>
         <w:pStyle w:val="a3"/>
         <w:ind w:left="360" w:firstLineChars="0" w:firstLine="0"/>
-        <w:rPr>
-          <w:rFonts w:hint="eastAsia"/>
-        </w:rPr>
       </w:pPr>
       <w:r>
         <w:rPr>
@@ -3492,8 +3474,160 @@
         </w:rPr>
         <w:t>背景会有一些点缀用的特效或动画。</w:t>
       </w:r>
-      <w:bookmarkStart w:id="0" w:name="_GoBack"/>
-      <w:bookmarkEnd w:id="0"/>
+    </w:p>
+    <w:p>
+      <w:pPr>
+        <w:pStyle w:val="a3"/>
+        <w:numPr>
+          <w:ilvl w:val="0"/>
+          <w:numId w:val="2"/>
+        </w:numPr>
+        <w:ind w:firstLineChars="0"/>
+      </w:pPr>
+      <w:r>
+        <w:rPr>
+          <w:rFonts w:hint="eastAsia"/>
+        </w:rPr>
+        <w:t>EndGame</w:t>
+      </w:r>
+      <w:r>
+        <w:rPr>
+          <w:rFonts w:hint="eastAsia"/>
+        </w:rPr>
+        <w:t>是游戏的结束界面，在当前关卡游戏完成之后（胜利或者失败），游戏会进入到</w:t>
+      </w:r>
+      <w:r>
+        <w:rPr>
+          <w:rFonts w:hint="eastAsia"/>
+        </w:rPr>
+        <w:t>EndGame</w:t>
+      </w:r>
+      <w:r>
+        <w:rPr>
+          <w:rFonts w:hint="eastAsia"/>
+        </w:rPr>
+        <w:t>的场景中，通过</w:t>
+      </w:r>
+      <w:r>
+        <w:rPr>
+          <w:rFonts w:hint="eastAsia"/>
+        </w:rPr>
+        <w:t>EndGame</w:t>
+      </w:r>
+      <w:r>
+        <w:rPr>
+          <w:rFonts w:hint="eastAsia"/>
+        </w:rPr>
+        <w:t>场景，玩家选择“</w:t>
+      </w:r>
+      <w:r>
+        <w:rPr>
+          <w:rFonts w:hint="eastAsia"/>
+        </w:rPr>
+        <w:t>Replay</w:t>
+      </w:r>
+      <w:r>
+        <w:rPr>
+          <w:rFonts w:hint="eastAsia"/>
+        </w:rPr>
+        <w:t>”“</w:t>
+      </w:r>
+      <w:r>
+        <w:rPr>
+          <w:rFonts w:hint="eastAsia"/>
+        </w:rPr>
+        <w:t>Next</w:t>
+      </w:r>
+      <w:r>
+        <w:rPr>
+          <w:rFonts w:hint="eastAsia"/>
+        </w:rPr>
+        <w:t>”还是“</w:t>
+      </w:r>
+      <w:r>
+        <w:rPr>
+          <w:rFonts w:hint="eastAsia"/>
+        </w:rPr>
+        <w:t>Quit</w:t>
+      </w:r>
+      <w:r>
+        <w:rPr>
+          <w:rFonts w:hint="eastAsia"/>
+        </w:rPr>
+        <w:t>”。</w:t>
+      </w:r>
+    </w:p>
+    <w:p>
+      <w:pPr>
+        <w:pStyle w:val="a3"/>
+        <w:ind w:left="360" w:firstLineChars="0" w:firstLine="0"/>
+      </w:pPr>
+      <w:r>
+        <w:rPr>
+          <w:rFonts w:hint="eastAsia"/>
+        </w:rPr>
+        <w:t>如果之后要进行商业化，可以在</w:t>
+      </w:r>
+      <w:r>
+        <w:rPr>
+          <w:rFonts w:hint="eastAsia"/>
+        </w:rPr>
+        <w:t>Replay</w:t>
+      </w:r>
+      <w:r>
+        <w:rPr>
+          <w:rFonts w:hint="eastAsia"/>
+        </w:rPr>
+        <w:t>和</w:t>
+      </w:r>
+      <w:r>
+        <w:rPr>
+          <w:rFonts w:hint="eastAsia"/>
+        </w:rPr>
+        <w:t>Next</w:t>
+      </w:r>
+      <w:r>
+        <w:rPr>
+          <w:rFonts w:hint="eastAsia"/>
+        </w:rPr>
+        <w:t>选项点击时，增加广告</w:t>
+      </w:r>
+      <w:r>
+        <w:rPr>
+          <w:rFonts w:hint="eastAsia"/>
+        </w:rPr>
+        <w:t>AD</w:t>
+      </w:r>
+      <w:r>
+        <w:rPr>
+          <w:rFonts w:hint="eastAsia"/>
+        </w:rPr>
+        <w:t>的播放，为开发人员提供一些微薄的收入。</w:t>
+      </w:r>
+    </w:p>
+    <w:p>
+      <w:pPr>
+        <w:pStyle w:val="a3"/>
+        <w:ind w:left="360" w:firstLineChars="0" w:firstLine="0"/>
+        <w:rPr>
+          <w:rFonts w:hint="eastAsia"/>
+        </w:rPr>
+      </w:pPr>
+      <w:r>
+        <w:rPr>
+          <w:rFonts w:hint="eastAsia"/>
+        </w:rPr>
+        <w:t>游戏会在</w:t>
+      </w:r>
+      <w:r>
+        <w:t>PlayerPrefs</w:t>
+      </w:r>
+      <w:r>
+        <w:rPr>
+          <w:rFonts w:hint="eastAsia"/>
+        </w:rPr>
+        <w:t>中记录游戏当前的关卡数和其他数据，在玩家再次登录游戏时可以读取。</w:t>
+      </w:r>
     </w:p>
     <w:p>
       <w:pPr>
@@ -3519,13 +3653,13 @@
 <file path=word/numbering.xml><?xml version="1.0" encoding="utf-8"?>
 <w:numbering xmlns:wpc="http://schemas.microsoft.com/office/word/2010/wordprocessingCanvas" xmlns:cx="http://schemas.microsoft.com/office/drawing/2014/chartex" xmlns:cx1="http://schemas.microsoft.com/office/drawing/2015/9/8/chartex" xmlns:cx2="http://schemas.microsoft.com/office/drawing/2015/10/21/chartex" xmlns:cx3="http://schemas.microsoft.com/office/drawing/2016/5/9/chartex" xmlns:cx4="http://schemas.microsoft.com/office/drawing/2016/5/10/chartex" xmlns:cx5="http://schemas.microsoft.com/office/drawing/2016/5/11/chartex" xmlns:cx6="http://schemas.microsoft.com/office/drawing/2016/5/12/chartex" xmlns:cx7="http://schemas.microsoft.com/office/drawing/2016/5/13/chartex" xmlns:cx8="http://schemas.microsoft.com/office/drawing/2016/5/14/chartex" xmlns:mc="http://schemas.openxmlformats.org/markup-compatibility/2006" xmlns:aink="http://schemas.microsoft.com/office/drawing/2016/ink" xmlns:am3d="http://schemas.microsoft.com/office/drawing/2017/model3d" xmlns:o="urn:schemas-microsoft-com:office:office" xmlns:r="http://schemas.openxmlformats.org/officeDocument/2006/relationships" xmlns:m="http://schemas.openxmlformats.org/officeDocument/2006/math" xmlns:v="urn:schemas-microsoft-com:vml" xmlns:wp14="http://schemas.microsoft.com/office/word/2010/wordprocessingDrawing" xmlns:wp="http://schemas.openxmlformats.org/drawingml/2006/wordprocessingDrawing" xmlns:w10="urn:schemas-microsoft-com:office:word" xmlns:w="http://schemas.openxmlformats.org/wordprocessingml/2006/main" xmlns:w14="http://schemas.microsoft.com/office/word/2010/wordml" xmlns:w15="http://schemas.microsoft.com/office/word/2012/wordml" xmlns:w16cid="http://schemas.microsoft.com/office/word/2016/wordml/cid" xmlns:w16se="http://schemas.microsoft.com/office/word/2015/wordml/symex" xmlns:wpg="http://schemas.microsoft.com/office/word/2010/wordprocessingGroup" xmlns:wpi="http://schemas.microsoft.com/office/word/2010/wordprocessingInk" xmlns:wne="http://schemas.microsoft.com/office/word/2006/wordml" xmlns:wps="http://schemas.microsoft.com/office/word/2010/wordprocessingShape" mc:Ignorable="w14 w15 w16se w16cid wp14">
   <w:abstractNum w:abstractNumId="0" w15:restartNumberingAfterBreak="0">
-    <w:nsid w:val="429C22EE"/>
+    <w:nsid w:val="423D4E90"/>
     <w:multiLevelType w:val="hybridMultilevel"/>
-    <w:tmpl w:val="3E689172"/>
-    <w:lvl w:ilvl="0" w:tplc="1EF8948C">
+    <w:tmpl w:val="64A2FF40"/>
+    <w:lvl w:ilvl="0" w:tplc="800A73E4">
       <w:start w:val="1"/>
       <w:numFmt w:val="decimal"/>
-      <w:lvlText w:val="%1、"/>
+      <w:lvlText w:val="%1&gt;"/>
       <w:lvlJc w:val="left"/>
       <w:pPr>
         <w:ind w:left="360" w:hanging="360"/>
@@ -3608,10 +3742,10 @@
     </w:lvl>
   </w:abstractNum>
   <w:abstractNum w:abstractNumId="1" w15:restartNumberingAfterBreak="0">
-    <w:nsid w:val="7F6C1B88"/>
+    <w:nsid w:val="429C22EE"/>
     <w:multiLevelType w:val="hybridMultilevel"/>
-    <w:tmpl w:val="379E1270"/>
-    <w:lvl w:ilvl="0" w:tplc="01AC8F92">
+    <w:tmpl w:val="3E689172"/>
+    <w:lvl w:ilvl="0" w:tplc="1EF8948C">
       <w:start w:val="1"/>
       <w:numFmt w:val="decimal"/>
       <w:lvlText w:val="%1、"/>
@@ -3696,11 +3830,103 @@
       </w:pPr>
     </w:lvl>
   </w:abstractNum>
+  <w:abstractNum w:abstractNumId="2" w15:restartNumberingAfterBreak="0">
+    <w:nsid w:val="7F6C1B88"/>
+    <w:multiLevelType w:val="hybridMultilevel"/>
+    <w:tmpl w:val="379E1270"/>
+    <w:lvl w:ilvl="0" w:tplc="01AC8F92">
+      <w:start w:val="1"/>
+      <w:numFmt w:val="decimal"/>
+      <w:lvlText w:val="%1、"/>
+      <w:lvlJc w:val="left"/>
+      <w:pPr>
+        <w:ind w:left="360" w:hanging="360"/>
+      </w:pPr>
+      <w:rPr>
+        <w:rFonts w:hint="default"/>
+      </w:rPr>
+    </w:lvl>
+    <w:lvl w:ilvl="1" w:tplc="04090019" w:tentative="1">
+      <w:start w:val="1"/>
+      <w:numFmt w:val="lowerLetter"/>
+      <w:lvlText w:val="%2)"/>
+      <w:lvlJc w:val="left"/>
+      <w:pPr>
+        <w:ind w:left="840" w:hanging="420"/>
+      </w:pPr>
+    </w:lvl>
+    <w:lvl w:ilvl="2" w:tplc="0409001B" w:tentative="1">
+      <w:start w:val="1"/>
+      <w:numFmt w:val="lowerRoman"/>
+      <w:lvlText w:val="%3."/>
+      <w:lvlJc w:val="right"/>
+      <w:pPr>
+        <w:ind w:left="1260" w:hanging="420"/>
+      </w:pPr>
+    </w:lvl>
+    <w:lvl w:ilvl="3" w:tplc="0409000F" w:tentative="1">
+      <w:start w:val="1"/>
+      <w:numFmt w:val="decimal"/>
+      <w:lvlText w:val="%4."/>
+      <w:lvlJc w:val="left"/>
+      <w:pPr>
+        <w:ind w:left="1680" w:hanging="420"/>
+      </w:pPr>
+    </w:lvl>
+    <w:lvl w:ilvl="4" w:tplc="04090019" w:tentative="1">
+      <w:start w:val="1"/>
+      <w:numFmt w:val="lowerLetter"/>
+      <w:lvlText w:val="%5)"/>
+      <w:lvlJc w:val="left"/>
+      <w:pPr>
+        <w:ind w:left="2100" w:hanging="420"/>
+      </w:pPr>
+    </w:lvl>
+    <w:lvl w:ilvl="5" w:tplc="0409001B" w:tentative="1">
+      <w:start w:val="1"/>
+      <w:numFmt w:val="lowerRoman"/>
+      <w:lvlText w:val="%6."/>
+      <w:lvlJc w:val="right"/>
+      <w:pPr>
+        <w:ind w:left="2520" w:hanging="420"/>
+      </w:pPr>
+    </w:lvl>
+    <w:lvl w:ilvl="6" w:tplc="0409000F" w:tentative="1">
+      <w:start w:val="1"/>
+      <w:numFmt w:val="decimal"/>
+      <w:lvlText w:val="%7."/>
+      <w:lvlJc w:val="left"/>
+      <w:pPr>
+        <w:ind w:left="2940" w:hanging="420"/>
+      </w:pPr>
+    </w:lvl>
+    <w:lvl w:ilvl="7" w:tplc="04090019" w:tentative="1">
+      <w:start w:val="1"/>
+      <w:numFmt w:val="lowerLetter"/>
+      <w:lvlText w:val="%8)"/>
+      <w:lvlJc w:val="left"/>
+      <w:pPr>
+        <w:ind w:left="3360" w:hanging="420"/>
+      </w:pPr>
+    </w:lvl>
+    <w:lvl w:ilvl="8" w:tplc="0409001B" w:tentative="1">
+      <w:start w:val="1"/>
+      <w:numFmt w:val="lowerRoman"/>
+      <w:lvlText w:val="%9."/>
+      <w:lvlJc w:val="right"/>
+      <w:pPr>
+        <w:ind w:left="3780" w:hanging="420"/>
+      </w:pPr>
+    </w:lvl>
+  </w:abstractNum>
   <w:num w:numId="1">
-    <w:abstractNumId w:val="0"/>
+    <w:abstractNumId w:val="1"/>
   </w:num>
   <w:num w:numId="2">
-    <w:abstractNumId w:val="1"/>
+    <w:abstractNumId w:val="2"/>
+  </w:num>
+  <w:num w:numId="3">
+    <w:abstractNumId w:val="0"/>
   </w:num>
 </w:numbering>
 </file>
@@ -3719,7 +3945,7 @@
     </w:rPrDefault>
     <w:pPrDefault/>
   </w:docDefaults>
-  <w:latentStyles w:defLockedState="0" w:defUIPriority="99" w:defSemiHidden="0" w:defUnhideWhenUsed="0" w:defQFormat="0" w:count="377">
+  <w:latentStyles w:defLockedState="0" w:defUIPriority="99" w:defSemiHidden="0" w:defUnhideWhenUsed="0" w:defQFormat="0" w:count="376">
     <w:lsdException w:name="Normal" w:uiPriority="0" w:qFormat="1"/>
     <w:lsdException w:name="heading 1" w:uiPriority="9" w:qFormat="1"/>
     <w:lsdException w:name="heading 2" w:semiHidden="1" w:uiPriority="9" w:unhideWhenUsed="1" w:qFormat="1"/>
@@ -3874,7 +4100,7 @@
     <w:lsdException w:name="Table Web 2" w:semiHidden="1" w:unhideWhenUsed="1"/>
     <w:lsdException w:name="Table Web 3" w:semiHidden="1" w:unhideWhenUsed="1"/>
     <w:lsdException w:name="Balloon Text" w:semiHidden="1" w:unhideWhenUsed="1"/>
-    <w:lsdException w:name="Table Grid" w:semiHidden="1" w:uiPriority="59" w:unhideWhenUsed="1"/>
+    <w:lsdException w:name="Table Grid" w:uiPriority="59"/>
     <w:lsdException w:name="Table Theme" w:semiHidden="1" w:unhideWhenUsed="1"/>
     <w:lsdException w:name="Placeholder Text" w:semiHidden="1"/>
     <w:lsdException w:name="No Spacing" w:uiPriority="1" w:qFormat="1"/>
@@ -4096,7 +4322,6 @@
     <w:lsdException w:name="Hashtag" w:semiHidden="1" w:unhideWhenUsed="1"/>
     <w:lsdException w:name="Unresolved Mention" w:semiHidden="1" w:unhideWhenUsed="1"/>
     <w:lsdException w:name="Smart Link" w:semiHidden="1" w:unhideWhenUsed="1"/>
-    <w:lsdException w:name="Smart Link Error" w:semiHidden="1" w:unhideWhenUsed="1"/>
   </w:latentStyles>
   <w:style w:type="paragraph" w:default="1" w:styleId="a">
     <w:name w:val="Normal"/>
@@ -4616,7 +4841,7 @@
 </file>
 
 <file path=customXml/itemProps1.xml><?xml version="1.0" encoding="utf-8"?>
-<ds:datastoreItem xmlns:ds="http://schemas.openxmlformats.org/officeDocument/2006/customXml" ds:itemID="{55C40704-44A9-4866-A00A-181C632EA2DB}">
+<ds:datastoreItem xmlns:ds="http://schemas.openxmlformats.org/officeDocument/2006/customXml" ds:itemID="{D7236055-139A-4BED-982D-66CDA4A8D8E0}">
   <ds:schemaRefs>
     <ds:schemaRef ds:uri="http://schemas.openxmlformats.org/officeDocument/2006/bibliography"/>
   </ds:schemaRefs>

</xml_diff>